<commit_message>
unified equations to calculate gradients of linear regression and logistiction
</commit_message>
<xml_diff>
--- a/Notes/notes_machine_learning.docx
+++ b/Notes/notes_machine_learning.docx
@@ -1,6 +1,6 @@
 
 <file path=word/document.xml><?xml version="1.0" encoding="utf-8"?>
-<w:document xmlns:wpc="http://schemas.microsoft.com/office/word/2010/wordprocessingCanvas" xmlns:cx="http://schemas.microsoft.com/office/drawing/2014/chartex" xmlns:cx1="http://schemas.microsoft.com/office/drawing/2015/9/8/chartex" xmlns:cx2="http://schemas.microsoft.com/office/drawing/2015/10/21/chartex" xmlns:cx3="http://schemas.microsoft.com/office/drawing/2016/5/9/chartex" xmlns:cx4="http://schemas.microsoft.com/office/drawing/2016/5/10/chartex" xmlns:cx5="http://schemas.microsoft.com/office/drawing/2016/5/11/chartex" xmlns:cx6="http://schemas.microsoft.com/office/drawing/2016/5/12/chartex" xmlns:cx7="http://schemas.microsoft.com/office/drawing/2016/5/13/chartex" xmlns:cx8="http://schemas.microsoft.com/office/drawing/2016/5/14/chartex" xmlns:mc="http://schemas.openxmlformats.org/markup-compatibility/2006" xmlns:aink="http://schemas.microsoft.com/office/drawing/2016/ink" xmlns:am3d="http://schemas.microsoft.com/office/drawing/2017/model3d" xmlns:o="urn:schemas-microsoft-com:office:office" xmlns:r="http://schemas.openxmlformats.org/officeDocument/2006/relationships" xmlns:m="http://schemas.openxmlformats.org/officeDocument/2006/math" xmlns:v="urn:schemas-microsoft-com:vml" xmlns:wp14="http://schemas.microsoft.com/office/word/2010/wordprocessingDrawing" xmlns:wp="http://schemas.openxmlformats.org/drawingml/2006/wordprocessingDrawing" xmlns:w10="urn:schemas-microsoft-com:office:word" xmlns:w="http://schemas.openxmlformats.org/wordprocessingml/2006/main" xmlns:w14="http://schemas.microsoft.com/office/word/2010/wordml" xmlns:w15="http://schemas.microsoft.com/office/word/2012/wordml" xmlns:w16cex="http://schemas.microsoft.com/office/word/2018/wordml/cex" xmlns:w16cid="http://schemas.microsoft.com/office/word/2016/wordml/cid" xmlns:w16="http://schemas.microsoft.com/office/word/2018/wordml" xmlns:w16sdtdh="http://schemas.microsoft.com/office/word/2020/wordml/sdtdatahash" xmlns:w16se="http://schemas.microsoft.com/office/word/2015/wordml/symex" xmlns:wpg="http://schemas.microsoft.com/office/word/2010/wordprocessingGroup" xmlns:wpi="http://schemas.microsoft.com/office/word/2010/wordprocessingInk" xmlns:wne="http://schemas.microsoft.com/office/word/2006/wordml" xmlns:wps="http://schemas.microsoft.com/office/word/2010/wordprocessingShape" mc:Ignorable="w14 w15 w16se w16cid w16 w16cex w16sdtdh wp14">
+<w:document xmlns:wpc="http://schemas.microsoft.com/office/word/2010/wordprocessingCanvas" xmlns:cx="http://schemas.microsoft.com/office/drawing/2014/chartex" xmlns:cx1="http://schemas.microsoft.com/office/drawing/2015/9/8/chartex" xmlns:cx2="http://schemas.microsoft.com/office/drawing/2015/10/21/chartex" xmlns:cx3="http://schemas.microsoft.com/office/drawing/2016/5/9/chartex" xmlns:cx4="http://schemas.microsoft.com/office/drawing/2016/5/10/chartex" xmlns:cx5="http://schemas.microsoft.com/office/drawing/2016/5/11/chartex" xmlns:cx6="http://schemas.microsoft.com/office/drawing/2016/5/12/chartex" xmlns:cx7="http://schemas.microsoft.com/office/drawing/2016/5/13/chartex" xmlns:cx8="http://schemas.microsoft.com/office/drawing/2016/5/14/chartex" xmlns:mc="http://schemas.openxmlformats.org/markup-compatibility/2006" xmlns:aink="http://schemas.microsoft.com/office/drawing/2016/ink" xmlns:am3d="http://schemas.microsoft.com/office/drawing/2017/model3d" xmlns:o="urn:schemas-microsoft-com:office:office" xmlns:oel="http://schemas.microsoft.com/office/2019/extlst" xmlns:r="http://schemas.openxmlformats.org/officeDocument/2006/relationships" xmlns:m="http://schemas.openxmlformats.org/officeDocument/2006/math" xmlns:v="urn:schemas-microsoft-com:vml" xmlns:wp14="http://schemas.microsoft.com/office/word/2010/wordprocessingDrawing" xmlns:wp="http://schemas.openxmlformats.org/drawingml/2006/wordprocessingDrawing" xmlns:w10="urn:schemas-microsoft-com:office:word" xmlns:w="http://schemas.openxmlformats.org/wordprocessingml/2006/main" xmlns:w14="http://schemas.microsoft.com/office/word/2010/wordml" xmlns:w15="http://schemas.microsoft.com/office/word/2012/wordml" xmlns:w16cex="http://schemas.microsoft.com/office/word/2018/wordml/cex" xmlns:w16cid="http://schemas.microsoft.com/office/word/2016/wordml/cid" xmlns:w16="http://schemas.microsoft.com/office/word/2018/wordml" xmlns:w16sdtdh="http://schemas.microsoft.com/office/word/2020/wordml/sdtdatahash" xmlns:w16se="http://schemas.microsoft.com/office/word/2015/wordml/symex" xmlns:wpg="http://schemas.microsoft.com/office/word/2010/wordprocessingGroup" xmlns:wpi="http://schemas.microsoft.com/office/word/2010/wordprocessingInk" xmlns:wne="http://schemas.microsoft.com/office/word/2006/wordml" xmlns:wps="http://schemas.microsoft.com/office/word/2010/wordprocessingShape" mc:Ignorable="w14 w15 w16se w16cid w16 w16cex w16sdtdh wp14">
   <w:body>
     <w:p>
       <w:pPr>
@@ -276,6 +276,7 @@
       <w:r>
         <w:t xml:space="preserve"> </w:t>
       </w:r>
+      <w:proofErr w:type="spellStart"/>
       <w:r>
         <w:rPr>
           <w:b/>
@@ -291,6 +292,7 @@
         </w:rPr>
         <w:t>T</w:t>
       </w:r>
+      <w:proofErr w:type="spellEnd"/>
       <w:r>
         <w:t>=</w:t>
       </w:r>
@@ -329,6 +331,7 @@
       <w:r>
         <w:t>…,</w:t>
       </w:r>
+      <w:proofErr w:type="spellStart"/>
       <w:r>
         <w:rPr>
           <w:i/>
@@ -344,6 +347,7 @@
         </w:rPr>
         <w:t>n</w:t>
       </w:r>
+      <w:proofErr w:type="spellEnd"/>
       <w:r>
         <w:t>]</w:t>
       </w:r>
@@ -531,6 +535,7 @@
       <w:r>
         <w:t xml:space="preserve"> </w:t>
       </w:r>
+      <w:proofErr w:type="spellStart"/>
       <w:r>
         <w:rPr>
           <w:i/>
@@ -541,6 +546,7 @@
       <w:r>
         <w:t>th</w:t>
       </w:r>
+      <w:proofErr w:type="spellEnd"/>
       <w:r>
         <w:t xml:space="preserve"> example is (</w:t>
       </w:r>
@@ -3275,6 +3281,15 @@
       <w:r>
         <w:t>Pay attention how the vectorization of gradient descent is done in Python codes.</w:t>
       </w:r>
+      <w:r>
+        <w:t xml:space="preserve"> (Note that the equation/codes of linear regression and logistic regression are the same</w:t>
+      </w:r>
+      <w:r>
+        <w:t>, perceptron has the similar form</w:t>
+      </w:r>
+      <w:r>
+        <w:t>)</w:t>
+      </w:r>
     </w:p>
     <w:p>
       <w:pPr>
@@ -3285,10 +3300,10 @@
           <w:noProof/>
         </w:rPr>
         <w:drawing>
-          <wp:inline distT="0" distB="0" distL="0" distR="0" wp14:anchorId="1507353A" wp14:editId="5091AD1D">
-            <wp:extent cx="3260035" cy="1187815"/>
+          <wp:inline distT="0" distB="0" distL="0" distR="0" wp14:anchorId="0E17345B" wp14:editId="64B48222">
+            <wp:extent cx="2695433" cy="1435318"/>
             <wp:effectExtent l="0" t="0" r="0" b="0"/>
-            <wp:docPr id="3" name="Picture 3"/>
+            <wp:docPr id="5" name="Picture 5" descr="Text&#10;&#10;Description automatically generated"/>
             <wp:cNvGraphicFramePr>
               <a:graphicFrameLocks xmlns:a="http://schemas.openxmlformats.org/drawingml/2006/main" noChangeAspect="1"/>
             </wp:cNvGraphicFramePr>
@@ -3296,7 +3311,7 @@
               <a:graphicData uri="http://schemas.openxmlformats.org/drawingml/2006/picture">
                 <pic:pic xmlns:pic="http://schemas.openxmlformats.org/drawingml/2006/picture">
                   <pic:nvPicPr>
-                    <pic:cNvPr id="1" name=""/>
+                    <pic:cNvPr id="5" name="Picture 5" descr="Text&#10;&#10;Description automatically generated"/>
                     <pic:cNvPicPr/>
                   </pic:nvPicPr>
                   <pic:blipFill>
@@ -3308,7 +3323,7 @@
                   <pic:spPr>
                     <a:xfrm>
                       <a:off x="0" y="0"/>
-                      <a:ext cx="3306633" cy="1204793"/>
+                      <a:ext cx="2707436" cy="1441710"/>
                     </a:xfrm>
                     <a:prstGeom prst="rect">
                       <a:avLst/>
@@ -7078,10 +7093,10 @@
           <w:noProof/>
         </w:rPr>
         <w:drawing>
-          <wp:inline distT="0" distB="0" distL="0" distR="0" wp14:anchorId="22335B74" wp14:editId="211B6E32">
-            <wp:extent cx="2089548" cy="851689"/>
-            <wp:effectExtent l="0" t="0" r="6350" b="5715"/>
-            <wp:docPr id="4" name="Picture 4"/>
+          <wp:inline distT="0" distB="0" distL="0" distR="0" wp14:anchorId="2EAD04E1" wp14:editId="290F251D">
+            <wp:extent cx="2470245" cy="1363114"/>
+            <wp:effectExtent l="0" t="0" r="6350" b="8890"/>
+            <wp:docPr id="6" name="Picture 6" descr="Text&#10;&#10;Description automatically generated"/>
             <wp:cNvGraphicFramePr>
               <a:graphicFrameLocks xmlns:a="http://schemas.openxmlformats.org/drawingml/2006/main" noChangeAspect="1"/>
             </wp:cNvGraphicFramePr>
@@ -7089,7 +7104,7 @@
               <a:graphicData uri="http://schemas.openxmlformats.org/drawingml/2006/picture">
                 <pic:pic xmlns:pic="http://schemas.openxmlformats.org/drawingml/2006/picture">
                   <pic:nvPicPr>
-                    <pic:cNvPr id="1" name=""/>
+                    <pic:cNvPr id="6" name="Picture 6" descr="Text&#10;&#10;Description automatically generated"/>
                     <pic:cNvPicPr/>
                   </pic:nvPicPr>
                   <pic:blipFill>
@@ -7101,7 +7116,7 @@
                   <pic:spPr>
                     <a:xfrm>
                       <a:off x="0" y="0"/>
-                      <a:ext cx="2138560" cy="871666"/>
+                      <a:ext cx="2481303" cy="1369216"/>
                     </a:xfrm>
                     <a:prstGeom prst="rect">
                       <a:avLst/>
@@ -7114,12 +7129,23 @@
         </w:drawing>
       </w:r>
     </w:p>
+    <w:p>
+      <w:r>
+        <w:t>(Note that the equation/codes of linear regression and logistic regression are the same, perceptron has the similar form)</w:t>
+      </w:r>
+    </w:p>
+    <w:p>
+      <w:pPr>
+        <w:jc w:val="center"/>
+      </w:pPr>
+    </w:p>
     <w:p/>
     <w:p>
       <w:pPr>
         <w:pStyle w:val="Heading1"/>
       </w:pPr>
       <w:r>
+        <w:lastRenderedPageBreak/>
         <w:t>Perceptron</w:t>
       </w:r>
     </w:p>
@@ -7181,13 +7207,7 @@
             <w:rPr>
               <w:rFonts w:ascii="Cambria Math" w:hAnsi="Cambria Math"/>
             </w:rPr>
-            <m:t>=</m:t>
-          </m:r>
-          <m:r>
-            <w:rPr>
-              <w:rFonts w:ascii="Cambria Math" w:hAnsi="Cambria Math"/>
-            </w:rPr>
-            <m:t>g</m:t>
+            <m:t>=g</m:t>
           </m:r>
           <m:d>
             <m:dPr>
@@ -7255,13 +7275,7 @@
             <w:rPr>
               <w:rFonts w:ascii="Cambria Math" w:hAnsi="Cambria Math"/>
             </w:rPr>
-            <m:t>)</m:t>
-          </m:r>
-          <m:r>
-            <w:rPr>
-              <w:rFonts w:ascii="Cambria Math" w:hAnsi="Cambria Math"/>
-            </w:rPr>
-            <m:t>=</m:t>
+            <m:t>)=</m:t>
           </m:r>
           <m:d>
             <m:dPr>
@@ -7308,7 +7322,6 @@
     </w:p>
     <w:p>
       <w:r>
-        <w:lastRenderedPageBreak/>
         <w:t xml:space="preserve">The equation for updating </w:t>
       </w:r>
       <w:r>
@@ -7476,6 +7489,11 @@
       </w:r>
       <w:r>
         <w:t>When all samples are correctly predicted, stop.</w:t>
+      </w:r>
+    </w:p>
+    <w:p>
+      <w:r>
+        <w:t>(Note that the equation/codes of linear regression and logistic regression are the same, perceptron has the similar form)</w:t>
       </w:r>
     </w:p>
     <w:p/>
@@ -8215,7 +8233,15 @@
     </w:p>
     <w:p>
       <w:r>
-        <w:t>The covariance can also be computed using np.cov(</w:t>
+        <w:t xml:space="preserve">The covariance can also be computed using </w:t>
+      </w:r>
+      <w:proofErr w:type="spellStart"/>
+      <w:r>
+        <w:t>np.cov</w:t>
+      </w:r>
+      <w:proofErr w:type="spellEnd"/>
+      <w:r>
+        <w:t>(</w:t>
       </w:r>
       <w:r>
         <w:rPr>
@@ -8302,8 +8328,13 @@
       <w:r>
         <w:t xml:space="preserve">ompute eigen vectors directly, e.g., </w:t>
       </w:r>
-      <w:r>
-        <w:t>np.linalg.eig(</w:t>
+      <w:proofErr w:type="spellStart"/>
+      <w:r>
+        <w:t>np.linalg.eig</w:t>
+      </w:r>
+      <w:proofErr w:type="spellEnd"/>
+      <w:r>
+        <w:t>(</w:t>
       </w:r>
       <w:r>
         <w:rPr>
@@ -8334,6 +8365,7 @@
             <w:rPr>
               <w:rFonts w:ascii="Cambria Math" w:hAnsi="Cambria Math"/>
             </w:rPr>
+            <w:lastRenderedPageBreak/>
             <m:t>C=U</m:t>
           </m:r>
           <m:r>
@@ -8798,6 +8830,7 @@
       <w:r>
         <w:t xml:space="preserve"> is </w:t>
       </w:r>
+      <w:proofErr w:type="spellStart"/>
       <w:r>
         <w:rPr>
           <w:i/>
@@ -8818,6 +8851,7 @@
         </w:rPr>
         <w:t>n</w:t>
       </w:r>
+      <w:proofErr w:type="spellEnd"/>
       <w:r>
         <w:t xml:space="preserve">, </w:t>
       </w:r>
@@ -8831,6 +8865,7 @@
       <w:r>
         <w:t xml:space="preserve"> is </w:t>
       </w:r>
+      <w:proofErr w:type="spellStart"/>
       <w:r>
         <w:rPr>
           <w:i/>
@@ -8851,6 +8886,7 @@
         </w:rPr>
         <w:t>n</w:t>
       </w:r>
+      <w:proofErr w:type="spellEnd"/>
       <w:r>
         <w:t xml:space="preserve">, </w:t>
       </w:r>
@@ -8870,6 +8906,7 @@
       <w:r>
         <w:t xml:space="preserve"> is </w:t>
       </w:r>
+      <w:proofErr w:type="spellStart"/>
       <w:r>
         <w:rPr>
           <w:i/>
@@ -8890,6 +8927,7 @@
         </w:rPr>
         <w:t>n</w:t>
       </w:r>
+      <w:proofErr w:type="spellEnd"/>
       <w:r>
         <w:t>.</w:t>
       </w:r>
@@ -8950,6 +8988,7 @@
       <w:r>
         <w:t xml:space="preserve">0, and </w:t>
       </w:r>
+      <w:proofErr w:type="spellStart"/>
       <w:r>
         <w:rPr>
           <w:b/>
@@ -8967,9 +9006,11 @@
         </w:rPr>
         <w:t>i</w:t>
       </w:r>
+      <w:proofErr w:type="spellEnd"/>
       <w:r>
         <w:t xml:space="preserve"> is the eigen vector corresponds to </w:t>
       </w:r>
+      <w:proofErr w:type="spellStart"/>
       <w:r>
         <w:rPr>
           <w:rFonts w:cs="Times New Roman"/>
@@ -8986,6 +9027,7 @@
         </w:rPr>
         <w:t>i</w:t>
       </w:r>
+      <w:proofErr w:type="spellEnd"/>
       <w:r>
         <w:t xml:space="preserve">. </w:t>
       </w:r>
@@ -9014,6 +9056,7 @@
       <w:r>
         <w:t xml:space="preserve">, note as </w:t>
       </w:r>
+      <w:proofErr w:type="spellStart"/>
       <w:r>
         <w:rPr>
           <w:i/>
@@ -9027,6 +9070,7 @@
         </w:rPr>
         <w:t>reduce</w:t>
       </w:r>
+      <w:proofErr w:type="spellEnd"/>
       <w:r>
         <w:t>, .</w:t>
       </w:r>
@@ -9250,7 +9294,6 @@
         <w:rPr>
           <w:color w:val="000000" w:themeColor="text1"/>
         </w:rPr>
-        <w:lastRenderedPageBreak/>
         <w:t xml:space="preserve">To reconstruct the compressed Z back to </w:t>
       </w:r>
       <w:r>
@@ -9483,9 +9526,11 @@
       <w:pPr>
         <w:pStyle w:val="Heading1"/>
       </w:pPr>
+      <w:proofErr w:type="spellStart"/>
       <w:r>
         <w:t>Adaboost</w:t>
       </w:r>
+      <w:proofErr w:type="spellEnd"/>
     </w:p>
     <w:p>
       <w:r>
@@ -9685,6 +9730,7 @@
       <w:r>
         <w:t xml:space="preserve">and </w:t>
       </w:r>
+      <w:proofErr w:type="spellStart"/>
       <w:r>
         <w:rPr>
           <w:i/>
@@ -9700,6 +9746,7 @@
         </w:rPr>
         <w:t>i</w:t>
       </w:r>
+      <w:proofErr w:type="spellEnd"/>
       <w:r>
         <w:t xml:space="preserve">: </w:t>
       </w:r>
@@ -9725,6 +9772,7 @@
       <w:r>
         <w:t xml:space="preserve">voting weights for the weak learner </w:t>
       </w:r>
+      <w:proofErr w:type="spellStart"/>
       <w:r>
         <w:rPr>
           <w:i/>
@@ -9740,9 +9788,11 @@
         </w:rPr>
         <w:t>t</w:t>
       </w:r>
+      <w:proofErr w:type="spellEnd"/>
       <w:r>
         <w:t xml:space="preserve">, </w:t>
       </w:r>
+      <w:proofErr w:type="spellStart"/>
       <w:r>
         <w:rPr>
           <w:i/>
@@ -9758,11 +9808,20 @@
         </w:rPr>
         <w:t>i</w:t>
       </w:r>
+      <w:proofErr w:type="spellEnd"/>
       <w:r>
         <w:t xml:space="preserve"> is </w:t>
       </w:r>
       <w:r>
-        <w:t xml:space="preserve">the weights in training that related to the ith example. </w:t>
+        <w:t xml:space="preserve">the weights in training that related to the </w:t>
+      </w:r>
+      <w:proofErr w:type="spellStart"/>
+      <w:r>
+        <w:t>ith</w:t>
+      </w:r>
+      <w:proofErr w:type="spellEnd"/>
+      <w:r>
+        <w:t xml:space="preserve"> example. </w:t>
       </w:r>
       <w:r>
         <w:t xml:space="preserve"> </w:t>
@@ -9836,12 +9895,21 @@
                 <w:bCs/>
               </w:rPr>
             </w:pPr>
+            <w:proofErr w:type="spellStart"/>
             <w:r>
               <w:rPr>
                 <w:b/>
                 <w:bCs/>
               </w:rPr>
-              <w:t>Adaboost Algorithm</w:t>
+              <w:t>Adaboost</w:t>
+            </w:r>
+            <w:proofErr w:type="spellEnd"/>
+            <w:r>
+              <w:rPr>
+                <w:b/>
+                <w:bCs/>
+              </w:rPr>
+              <w:t xml:space="preserve"> Algorithm</w:t>
             </w:r>
           </w:p>
         </w:tc>
@@ -9874,6 +9942,7 @@
             <w:pPr>
               <w:spacing w:line="360" w:lineRule="auto"/>
             </w:pPr>
+            <w:proofErr w:type="spellStart"/>
             <w:r>
               <w:rPr>
                 <w:i/>
@@ -9889,9 +9958,11 @@
               </w:rPr>
               <w:t>i</w:t>
             </w:r>
+            <w:proofErr w:type="spellEnd"/>
             <w:r>
               <w:t xml:space="preserve"> = 0 (</w:t>
             </w:r>
+            <w:proofErr w:type="spellStart"/>
             <w:r>
               <w:rPr>
                 <w:i/>
@@ -9899,6 +9970,7 @@
               </w:rPr>
               <w:t>i</w:t>
             </w:r>
+            <w:proofErr w:type="spellEnd"/>
             <w:r>
               <w:t xml:space="preserve"> = 0, 1, 2, …, </w:t>
             </w:r>
@@ -10024,6 +10096,7 @@
             <w:r>
               <w:t xml:space="preserve">Fit a weak learner </w:t>
             </w:r>
+            <w:proofErr w:type="spellStart"/>
             <w:r>
               <w:rPr>
                 <w:i/>
@@ -10039,6 +10112,7 @@
               </w:rPr>
               <w:t>t</w:t>
             </w:r>
+            <w:proofErr w:type="spellEnd"/>
             <w:r>
               <w:t xml:space="preserve"> (e.g., stump) to the training set using weights</w:t>
             </w:r>
@@ -10184,6 +10258,7 @@
             <w:r>
               <w:t xml:space="preserve">Flip the weak learner’s, i.e., </w:t>
             </w:r>
+            <w:proofErr w:type="spellStart"/>
             <w:r>
               <w:rPr>
                 <w:i/>
@@ -10199,9 +10274,11 @@
               </w:rPr>
               <w:t>t</w:t>
             </w:r>
+            <w:proofErr w:type="spellEnd"/>
             <w:r>
               <w:t xml:space="preserve">, prediction (e.g., if </w:t>
             </w:r>
+            <w:proofErr w:type="spellStart"/>
             <w:r>
               <w:rPr>
                 <w:i/>
@@ -10217,6 +10294,7 @@
               </w:rPr>
               <w:t>t</w:t>
             </w:r>
+            <w:proofErr w:type="spellEnd"/>
             <w:r>
               <w:t xml:space="preserve"> predict 1 </w:t>
             </w:r>
@@ -10238,6 +10316,7 @@
             <w:r>
               <w:t xml:space="preserve"> &gt; threshold, now </w:t>
             </w:r>
+            <w:proofErr w:type="spellStart"/>
             <w:r>
               <w:rPr>
                 <w:i/>
@@ -10253,6 +10332,7 @@
               </w:rPr>
               <w:t>t</w:t>
             </w:r>
+            <w:proofErr w:type="spellEnd"/>
             <w:r>
               <w:t xml:space="preserve"> will predict -1 </w:t>
             </w:r>
@@ -10629,6 +10709,7 @@
             <w:r>
               <w:t xml:space="preserve">save </w:t>
             </w:r>
+            <w:proofErr w:type="spellStart"/>
             <w:r>
               <w:rPr>
                 <w:rFonts w:cs="Times New Roman"/>
@@ -10645,6 +10726,7 @@
               </w:rPr>
               <w:t>t</w:t>
             </w:r>
+            <w:proofErr w:type="spellEnd"/>
             <w:r>
               <w:t xml:space="preserve"> and </w:t>
             </w:r>
@@ -10880,6 +10962,7 @@
             <w:r>
               <w:t>, (</w:t>
             </w:r>
+            <w:proofErr w:type="spellStart"/>
             <w:r>
               <w:rPr>
                 <w:i/>
@@ -10887,6 +10970,7 @@
               </w:rPr>
               <w:t>i</w:t>
             </w:r>
+            <w:proofErr w:type="spellEnd"/>
             <w:r>
               <w:t xml:space="preserve"> = 0, 1, 2, …, </w:t>
             </w:r>
@@ -11114,6 +11198,7 @@
       <w:r>
         <w:t xml:space="preserve"> a weak learner </w:t>
       </w:r>
+      <w:proofErr w:type="spellStart"/>
       <w:r>
         <w:rPr>
           <w:i/>
@@ -11129,6 +11214,7 @@
         </w:rPr>
         <w:t>t</w:t>
       </w:r>
+      <w:proofErr w:type="spellEnd"/>
       <w:r>
         <w:t xml:space="preserve"> (e.g., stump) is fit for the training set using weights </w:t>
       </w:r>
@@ -11158,8 +11244,10 @@
         <w:spacing w:line="360" w:lineRule="auto"/>
       </w:pPr>
       <w:r>
+        <w:lastRenderedPageBreak/>
         <w:t xml:space="preserve">Fit a weak learner </w:t>
       </w:r>
+      <w:proofErr w:type="spellStart"/>
       <w:r>
         <w:rPr>
           <w:i/>
@@ -11175,9 +11263,11 @@
         </w:rPr>
         <w:t>t</w:t>
       </w:r>
+      <w:proofErr w:type="spellEnd"/>
       <w:r>
         <w:t xml:space="preserve"> (e.g., stump) for </w:t>
       </w:r>
+      <w:proofErr w:type="spellStart"/>
       <w:r>
         <w:rPr>
           <w:i/>
@@ -11191,6 +11281,7 @@
         </w:rPr>
         <w:t>sample</w:t>
       </w:r>
+      <w:proofErr w:type="spellEnd"/>
       <w:r>
         <w:t xml:space="preserve"> sampled from </w:t>
       </w:r>
@@ -11210,6 +11301,7 @@
       <w:r>
         <w:t xml:space="preserve"> </w:t>
       </w:r>
+      <w:proofErr w:type="spellStart"/>
       <w:r>
         <w:rPr>
           <w:i/>
@@ -11225,9 +11317,11 @@
         </w:rPr>
         <w:t>i</w:t>
       </w:r>
+      <w:proofErr w:type="spellEnd"/>
       <w:r>
         <w:t xml:space="preserve">. The shape of </w:t>
       </w:r>
+      <w:proofErr w:type="spellStart"/>
       <w:r>
         <w:rPr>
           <w:i/>
@@ -11241,6 +11335,7 @@
         </w:rPr>
         <w:t>sample</w:t>
       </w:r>
+      <w:proofErr w:type="spellEnd"/>
       <w:r>
         <w:t xml:space="preserve"> and </w:t>
       </w:r>
@@ -11270,7 +11365,15 @@
         <w:t xml:space="preserve">” in function </w:t>
       </w:r>
       <w:r>
-        <w:t>fit of class Adaboost.</w:t>
+        <w:t xml:space="preserve">fit of class </w:t>
+      </w:r>
+      <w:proofErr w:type="spellStart"/>
+      <w:r>
+        <w:t>Adaboost</w:t>
+      </w:r>
+      <w:proofErr w:type="spellEnd"/>
+      <w:r>
+        <w:t>.</w:t>
       </w:r>
     </w:p>
     <w:p>
@@ -11301,7 +11404,15 @@
         <w:t>exhaustive</w:t>
       </w:r>
       <w:r>
-        <w:t>” in function fit of class Adaboost.</w:t>
+        <w:t xml:space="preserve">” in function fit of class </w:t>
+      </w:r>
+      <w:proofErr w:type="spellStart"/>
+      <w:r>
+        <w:t>Adaboost</w:t>
+      </w:r>
+      <w:proofErr w:type="spellEnd"/>
+      <w:r>
+        <w:t>.</w:t>
       </w:r>
     </w:p>
     <w:p>
@@ -11349,7 +11460,7 @@
 </file>
 
 <file path=word/endnotes.xml><?xml version="1.0" encoding="utf-8"?>
-<w:endnotes xmlns:wpc="http://schemas.microsoft.com/office/word/2010/wordprocessingCanvas" xmlns:cx="http://schemas.microsoft.com/office/drawing/2014/chartex" xmlns:cx1="http://schemas.microsoft.com/office/drawing/2015/9/8/chartex" xmlns:cx2="http://schemas.microsoft.com/office/drawing/2015/10/21/chartex" xmlns:cx3="http://schemas.microsoft.com/office/drawing/2016/5/9/chartex" xmlns:cx4="http://schemas.microsoft.com/office/drawing/2016/5/10/chartex" xmlns:cx5="http://schemas.microsoft.com/office/drawing/2016/5/11/chartex" xmlns:cx6="http://schemas.microsoft.com/office/drawing/2016/5/12/chartex" xmlns:cx7="http://schemas.microsoft.com/office/drawing/2016/5/13/chartex" xmlns:cx8="http://schemas.microsoft.com/office/drawing/2016/5/14/chartex" xmlns:mc="http://schemas.openxmlformats.org/markup-compatibility/2006" xmlns:aink="http://schemas.microsoft.com/office/drawing/2016/ink" xmlns:am3d="http://schemas.microsoft.com/office/drawing/2017/model3d" xmlns:o="urn:schemas-microsoft-com:office:office" xmlns:r="http://schemas.openxmlformats.org/officeDocument/2006/relationships" xmlns:m="http://schemas.openxmlformats.org/officeDocument/2006/math" xmlns:v="urn:schemas-microsoft-com:vml" xmlns:wp14="http://schemas.microsoft.com/office/word/2010/wordprocessingDrawing" xmlns:wp="http://schemas.openxmlformats.org/drawingml/2006/wordprocessingDrawing" xmlns:w10="urn:schemas-microsoft-com:office:word" xmlns:w="http://schemas.openxmlformats.org/wordprocessingml/2006/main" xmlns:w14="http://schemas.microsoft.com/office/word/2010/wordml" xmlns:w15="http://schemas.microsoft.com/office/word/2012/wordml" xmlns:w16cex="http://schemas.microsoft.com/office/word/2018/wordml/cex" xmlns:w16cid="http://schemas.microsoft.com/office/word/2016/wordml/cid" xmlns:w16="http://schemas.microsoft.com/office/word/2018/wordml" xmlns:w16sdtdh="http://schemas.microsoft.com/office/word/2020/wordml/sdtdatahash" xmlns:w16se="http://schemas.microsoft.com/office/word/2015/wordml/symex" xmlns:wpg="http://schemas.microsoft.com/office/word/2010/wordprocessingGroup" xmlns:wpi="http://schemas.microsoft.com/office/word/2010/wordprocessingInk" xmlns:wne="http://schemas.microsoft.com/office/word/2006/wordml" xmlns:wps="http://schemas.microsoft.com/office/word/2010/wordprocessingShape" mc:Ignorable="w14 w15 w16se w16cid w16 w16cex w16sdtdh wp14">
+<w:endnotes xmlns:wpc="http://schemas.microsoft.com/office/word/2010/wordprocessingCanvas" xmlns:cx="http://schemas.microsoft.com/office/drawing/2014/chartex" xmlns:cx1="http://schemas.microsoft.com/office/drawing/2015/9/8/chartex" xmlns:cx2="http://schemas.microsoft.com/office/drawing/2015/10/21/chartex" xmlns:cx3="http://schemas.microsoft.com/office/drawing/2016/5/9/chartex" xmlns:cx4="http://schemas.microsoft.com/office/drawing/2016/5/10/chartex" xmlns:cx5="http://schemas.microsoft.com/office/drawing/2016/5/11/chartex" xmlns:cx6="http://schemas.microsoft.com/office/drawing/2016/5/12/chartex" xmlns:cx7="http://schemas.microsoft.com/office/drawing/2016/5/13/chartex" xmlns:cx8="http://schemas.microsoft.com/office/drawing/2016/5/14/chartex" xmlns:mc="http://schemas.openxmlformats.org/markup-compatibility/2006" xmlns:aink="http://schemas.microsoft.com/office/drawing/2016/ink" xmlns:am3d="http://schemas.microsoft.com/office/drawing/2017/model3d" xmlns:o="urn:schemas-microsoft-com:office:office" xmlns:oel="http://schemas.microsoft.com/office/2019/extlst" xmlns:r="http://schemas.openxmlformats.org/officeDocument/2006/relationships" xmlns:m="http://schemas.openxmlformats.org/officeDocument/2006/math" xmlns:v="urn:schemas-microsoft-com:vml" xmlns:wp14="http://schemas.microsoft.com/office/word/2010/wordprocessingDrawing" xmlns:wp="http://schemas.openxmlformats.org/drawingml/2006/wordprocessingDrawing" xmlns:w10="urn:schemas-microsoft-com:office:word" xmlns:w="http://schemas.openxmlformats.org/wordprocessingml/2006/main" xmlns:w14="http://schemas.microsoft.com/office/word/2010/wordml" xmlns:w15="http://schemas.microsoft.com/office/word/2012/wordml" xmlns:w16cex="http://schemas.microsoft.com/office/word/2018/wordml/cex" xmlns:w16cid="http://schemas.microsoft.com/office/word/2016/wordml/cid" xmlns:w16="http://schemas.microsoft.com/office/word/2018/wordml" xmlns:w16sdtdh="http://schemas.microsoft.com/office/word/2020/wordml/sdtdatahash" xmlns:w16se="http://schemas.microsoft.com/office/word/2015/wordml/symex" xmlns:wpg="http://schemas.microsoft.com/office/word/2010/wordprocessingGroup" xmlns:wpi="http://schemas.microsoft.com/office/word/2010/wordprocessingInk" xmlns:wne="http://schemas.microsoft.com/office/word/2006/wordml" xmlns:wps="http://schemas.microsoft.com/office/word/2010/wordprocessingShape" mc:Ignorable="w14 w15 w16se w16cid w16 w16cex w16sdtdh wp14">
   <w:endnote w:type="separator" w:id="-1">
     <w:p>
       <w:pPr>
@@ -11381,7 +11492,7 @@
 </file>
 
 <file path=word/footnotes.xml><?xml version="1.0" encoding="utf-8"?>
-<w:footnotes xmlns:wpc="http://schemas.microsoft.com/office/word/2010/wordprocessingCanvas" xmlns:cx="http://schemas.microsoft.com/office/drawing/2014/chartex" xmlns:cx1="http://schemas.microsoft.com/office/drawing/2015/9/8/chartex" xmlns:cx2="http://schemas.microsoft.com/office/drawing/2015/10/21/chartex" xmlns:cx3="http://schemas.microsoft.com/office/drawing/2016/5/9/chartex" xmlns:cx4="http://schemas.microsoft.com/office/drawing/2016/5/10/chartex" xmlns:cx5="http://schemas.microsoft.com/office/drawing/2016/5/11/chartex" xmlns:cx6="http://schemas.microsoft.com/office/drawing/2016/5/12/chartex" xmlns:cx7="http://schemas.microsoft.com/office/drawing/2016/5/13/chartex" xmlns:cx8="http://schemas.microsoft.com/office/drawing/2016/5/14/chartex" xmlns:mc="http://schemas.openxmlformats.org/markup-compatibility/2006" xmlns:aink="http://schemas.microsoft.com/office/drawing/2016/ink" xmlns:am3d="http://schemas.microsoft.com/office/drawing/2017/model3d" xmlns:o="urn:schemas-microsoft-com:office:office" xmlns:r="http://schemas.openxmlformats.org/officeDocument/2006/relationships" xmlns:m="http://schemas.openxmlformats.org/officeDocument/2006/math" xmlns:v="urn:schemas-microsoft-com:vml" xmlns:wp14="http://schemas.microsoft.com/office/word/2010/wordprocessingDrawing" xmlns:wp="http://schemas.openxmlformats.org/drawingml/2006/wordprocessingDrawing" xmlns:w10="urn:schemas-microsoft-com:office:word" xmlns:w="http://schemas.openxmlformats.org/wordprocessingml/2006/main" xmlns:w14="http://schemas.microsoft.com/office/word/2010/wordml" xmlns:w15="http://schemas.microsoft.com/office/word/2012/wordml" xmlns:w16cex="http://schemas.microsoft.com/office/word/2018/wordml/cex" xmlns:w16cid="http://schemas.microsoft.com/office/word/2016/wordml/cid" xmlns:w16="http://schemas.microsoft.com/office/word/2018/wordml" xmlns:w16sdtdh="http://schemas.microsoft.com/office/word/2020/wordml/sdtdatahash" xmlns:w16se="http://schemas.microsoft.com/office/word/2015/wordml/symex" xmlns:wpg="http://schemas.microsoft.com/office/word/2010/wordprocessingGroup" xmlns:wpi="http://schemas.microsoft.com/office/word/2010/wordprocessingInk" xmlns:wne="http://schemas.microsoft.com/office/word/2006/wordml" xmlns:wps="http://schemas.microsoft.com/office/word/2010/wordprocessingShape" mc:Ignorable="w14 w15 w16se w16cid w16 w16cex w16sdtdh wp14">
+<w:footnotes xmlns:wpc="http://schemas.microsoft.com/office/word/2010/wordprocessingCanvas" xmlns:cx="http://schemas.microsoft.com/office/drawing/2014/chartex" xmlns:cx1="http://schemas.microsoft.com/office/drawing/2015/9/8/chartex" xmlns:cx2="http://schemas.microsoft.com/office/drawing/2015/10/21/chartex" xmlns:cx3="http://schemas.microsoft.com/office/drawing/2016/5/9/chartex" xmlns:cx4="http://schemas.microsoft.com/office/drawing/2016/5/10/chartex" xmlns:cx5="http://schemas.microsoft.com/office/drawing/2016/5/11/chartex" xmlns:cx6="http://schemas.microsoft.com/office/drawing/2016/5/12/chartex" xmlns:cx7="http://schemas.microsoft.com/office/drawing/2016/5/13/chartex" xmlns:cx8="http://schemas.microsoft.com/office/drawing/2016/5/14/chartex" xmlns:mc="http://schemas.openxmlformats.org/markup-compatibility/2006" xmlns:aink="http://schemas.microsoft.com/office/drawing/2016/ink" xmlns:am3d="http://schemas.microsoft.com/office/drawing/2017/model3d" xmlns:o="urn:schemas-microsoft-com:office:office" xmlns:oel="http://schemas.microsoft.com/office/2019/extlst" xmlns:r="http://schemas.openxmlformats.org/officeDocument/2006/relationships" xmlns:m="http://schemas.openxmlformats.org/officeDocument/2006/math" xmlns:v="urn:schemas-microsoft-com:vml" xmlns:wp14="http://schemas.microsoft.com/office/word/2010/wordprocessingDrawing" xmlns:wp="http://schemas.openxmlformats.org/drawingml/2006/wordprocessingDrawing" xmlns:w10="urn:schemas-microsoft-com:office:word" xmlns:w="http://schemas.openxmlformats.org/wordprocessingml/2006/main" xmlns:w14="http://schemas.microsoft.com/office/word/2010/wordml" xmlns:w15="http://schemas.microsoft.com/office/word/2012/wordml" xmlns:w16cex="http://schemas.microsoft.com/office/word/2018/wordml/cex" xmlns:w16cid="http://schemas.microsoft.com/office/word/2016/wordml/cid" xmlns:w16="http://schemas.microsoft.com/office/word/2018/wordml" xmlns:w16sdtdh="http://schemas.microsoft.com/office/word/2020/wordml/sdtdatahash" xmlns:w16se="http://schemas.microsoft.com/office/word/2015/wordml/symex" xmlns:wpg="http://schemas.microsoft.com/office/word/2010/wordprocessingGroup" xmlns:wpi="http://schemas.microsoft.com/office/word/2010/wordprocessingInk" xmlns:wne="http://schemas.microsoft.com/office/word/2006/wordml" xmlns:wps="http://schemas.microsoft.com/office/word/2010/wordprocessingShape" mc:Ignorable="w14 w15 w16se w16cid w16 w16cex w16sdtdh wp14">
   <w:footnote w:type="separator" w:id="-1">
     <w:p>
       <w:pPr>
@@ -11413,7 +11524,7 @@
 </file>
 
 <file path=word/numbering.xml><?xml version="1.0" encoding="utf-8"?>
-<w:numbering xmlns:wpc="http://schemas.microsoft.com/office/word/2010/wordprocessingCanvas" xmlns:cx="http://schemas.microsoft.com/office/drawing/2014/chartex" xmlns:cx1="http://schemas.microsoft.com/office/drawing/2015/9/8/chartex" xmlns:cx2="http://schemas.microsoft.com/office/drawing/2015/10/21/chartex" xmlns:cx3="http://schemas.microsoft.com/office/drawing/2016/5/9/chartex" xmlns:cx4="http://schemas.microsoft.com/office/drawing/2016/5/10/chartex" xmlns:cx5="http://schemas.microsoft.com/office/drawing/2016/5/11/chartex" xmlns:cx6="http://schemas.microsoft.com/office/drawing/2016/5/12/chartex" xmlns:cx7="http://schemas.microsoft.com/office/drawing/2016/5/13/chartex" xmlns:cx8="http://schemas.microsoft.com/office/drawing/2016/5/14/chartex" xmlns:mc="http://schemas.openxmlformats.org/markup-compatibility/2006" xmlns:aink="http://schemas.microsoft.com/office/drawing/2016/ink" xmlns:am3d="http://schemas.microsoft.com/office/drawing/2017/model3d" xmlns:o="urn:schemas-microsoft-com:office:office" xmlns:r="http://schemas.openxmlformats.org/officeDocument/2006/relationships" xmlns:m="http://schemas.openxmlformats.org/officeDocument/2006/math" xmlns:v="urn:schemas-microsoft-com:vml" xmlns:wp14="http://schemas.microsoft.com/office/word/2010/wordprocessingDrawing" xmlns:wp="http://schemas.openxmlformats.org/drawingml/2006/wordprocessingDrawing" xmlns:w10="urn:schemas-microsoft-com:office:word" xmlns:w="http://schemas.openxmlformats.org/wordprocessingml/2006/main" xmlns:w14="http://schemas.microsoft.com/office/word/2010/wordml" xmlns:w15="http://schemas.microsoft.com/office/word/2012/wordml" xmlns:w16cex="http://schemas.microsoft.com/office/word/2018/wordml/cex" xmlns:w16cid="http://schemas.microsoft.com/office/word/2016/wordml/cid" xmlns:w16="http://schemas.microsoft.com/office/word/2018/wordml" xmlns:w16sdtdh="http://schemas.microsoft.com/office/word/2020/wordml/sdtdatahash" xmlns:w16se="http://schemas.microsoft.com/office/word/2015/wordml/symex" xmlns:wpg="http://schemas.microsoft.com/office/word/2010/wordprocessingGroup" xmlns:wpi="http://schemas.microsoft.com/office/word/2010/wordprocessingInk" xmlns:wne="http://schemas.microsoft.com/office/word/2006/wordml" xmlns:wps="http://schemas.microsoft.com/office/word/2010/wordprocessingShape" mc:Ignorable="w14 w15 w16se w16cid w16 w16cex w16sdtdh wp14">
+<w:numbering xmlns:wpc="http://schemas.microsoft.com/office/word/2010/wordprocessingCanvas" xmlns:cx="http://schemas.microsoft.com/office/drawing/2014/chartex" xmlns:cx1="http://schemas.microsoft.com/office/drawing/2015/9/8/chartex" xmlns:cx2="http://schemas.microsoft.com/office/drawing/2015/10/21/chartex" xmlns:cx3="http://schemas.microsoft.com/office/drawing/2016/5/9/chartex" xmlns:cx4="http://schemas.microsoft.com/office/drawing/2016/5/10/chartex" xmlns:cx5="http://schemas.microsoft.com/office/drawing/2016/5/11/chartex" xmlns:cx6="http://schemas.microsoft.com/office/drawing/2016/5/12/chartex" xmlns:cx7="http://schemas.microsoft.com/office/drawing/2016/5/13/chartex" xmlns:cx8="http://schemas.microsoft.com/office/drawing/2016/5/14/chartex" xmlns:mc="http://schemas.openxmlformats.org/markup-compatibility/2006" xmlns:aink="http://schemas.microsoft.com/office/drawing/2016/ink" xmlns:am3d="http://schemas.microsoft.com/office/drawing/2017/model3d" xmlns:o="urn:schemas-microsoft-com:office:office" xmlns:oel="http://schemas.microsoft.com/office/2019/extlst" xmlns:r="http://schemas.openxmlformats.org/officeDocument/2006/relationships" xmlns:m="http://schemas.openxmlformats.org/officeDocument/2006/math" xmlns:v="urn:schemas-microsoft-com:vml" xmlns:wp14="http://schemas.microsoft.com/office/word/2010/wordprocessingDrawing" xmlns:wp="http://schemas.openxmlformats.org/drawingml/2006/wordprocessingDrawing" xmlns:w10="urn:schemas-microsoft-com:office:word" xmlns:w="http://schemas.openxmlformats.org/wordprocessingml/2006/main" xmlns:w14="http://schemas.microsoft.com/office/word/2010/wordml" xmlns:w15="http://schemas.microsoft.com/office/word/2012/wordml" xmlns:w16cex="http://schemas.microsoft.com/office/word/2018/wordml/cex" xmlns:w16cid="http://schemas.microsoft.com/office/word/2016/wordml/cid" xmlns:w16="http://schemas.microsoft.com/office/word/2018/wordml" xmlns:w16sdtdh="http://schemas.microsoft.com/office/word/2020/wordml/sdtdatahash" xmlns:w16se="http://schemas.microsoft.com/office/word/2015/wordml/symex" xmlns:wpg="http://schemas.microsoft.com/office/word/2010/wordprocessingGroup" xmlns:wpi="http://schemas.microsoft.com/office/word/2010/wordprocessingInk" xmlns:wne="http://schemas.microsoft.com/office/word/2006/wordml" xmlns:wps="http://schemas.microsoft.com/office/word/2010/wordprocessingShape" mc:Ignorable="w14 w15 w16se w16cid w16 w16cex w16sdtdh wp14">
   <w:abstractNum w:abstractNumId="0" w15:restartNumberingAfterBreak="0">
     <w:nsid w:val="09FB1A21"/>
     <w:multiLevelType w:val="hybridMultilevel"/>
@@ -12643,7 +12754,7 @@
 </file>
 
 <file path=word/glossary/document.xml><?xml version="1.0" encoding="utf-8"?>
-<w:glossaryDocument xmlns:wpc="http://schemas.microsoft.com/office/word/2010/wordprocessingCanvas" xmlns:cx="http://schemas.microsoft.com/office/drawing/2014/chartex" xmlns:cx1="http://schemas.microsoft.com/office/drawing/2015/9/8/chartex" xmlns:cx2="http://schemas.microsoft.com/office/drawing/2015/10/21/chartex" xmlns:cx3="http://schemas.microsoft.com/office/drawing/2016/5/9/chartex" xmlns:cx4="http://schemas.microsoft.com/office/drawing/2016/5/10/chartex" xmlns:cx5="http://schemas.microsoft.com/office/drawing/2016/5/11/chartex" xmlns:cx6="http://schemas.microsoft.com/office/drawing/2016/5/12/chartex" xmlns:cx7="http://schemas.microsoft.com/office/drawing/2016/5/13/chartex" xmlns:cx8="http://schemas.microsoft.com/office/drawing/2016/5/14/chartex" xmlns:mc="http://schemas.openxmlformats.org/markup-compatibility/2006" xmlns:aink="http://schemas.microsoft.com/office/drawing/2016/ink" xmlns:am3d="http://schemas.microsoft.com/office/drawing/2017/model3d" xmlns:o="urn:schemas-microsoft-com:office:office" xmlns:r="http://schemas.openxmlformats.org/officeDocument/2006/relationships" xmlns:m="http://schemas.openxmlformats.org/officeDocument/2006/math" xmlns:v="urn:schemas-microsoft-com:vml" xmlns:wp14="http://schemas.microsoft.com/office/word/2010/wordprocessingDrawing" xmlns:wp="http://schemas.openxmlformats.org/drawingml/2006/wordprocessingDrawing" xmlns:w10="urn:schemas-microsoft-com:office:word" xmlns:w="http://schemas.openxmlformats.org/wordprocessingml/2006/main" xmlns:w14="http://schemas.microsoft.com/office/word/2010/wordml" xmlns:w15="http://schemas.microsoft.com/office/word/2012/wordml" xmlns:w16cex="http://schemas.microsoft.com/office/word/2018/wordml/cex" xmlns:w16cid="http://schemas.microsoft.com/office/word/2016/wordml/cid" xmlns:w16="http://schemas.microsoft.com/office/word/2018/wordml" xmlns:w16sdtdh="http://schemas.microsoft.com/office/word/2020/wordml/sdtdatahash" xmlns:w16se="http://schemas.microsoft.com/office/word/2015/wordml/symex" xmlns:wpg="http://schemas.microsoft.com/office/word/2010/wordprocessingGroup" xmlns:wpi="http://schemas.microsoft.com/office/word/2010/wordprocessingInk" xmlns:wne="http://schemas.microsoft.com/office/word/2006/wordml" xmlns:wps="http://schemas.microsoft.com/office/word/2010/wordprocessingShape" mc:Ignorable="w14 w15 w16se w16cid w16 w16cex w16sdtdh wp14">
+<w:glossaryDocument xmlns:wpc="http://schemas.microsoft.com/office/word/2010/wordprocessingCanvas" xmlns:cx="http://schemas.microsoft.com/office/drawing/2014/chartex" xmlns:cx1="http://schemas.microsoft.com/office/drawing/2015/9/8/chartex" xmlns:cx2="http://schemas.microsoft.com/office/drawing/2015/10/21/chartex" xmlns:cx3="http://schemas.microsoft.com/office/drawing/2016/5/9/chartex" xmlns:cx4="http://schemas.microsoft.com/office/drawing/2016/5/10/chartex" xmlns:cx5="http://schemas.microsoft.com/office/drawing/2016/5/11/chartex" xmlns:cx6="http://schemas.microsoft.com/office/drawing/2016/5/12/chartex" xmlns:cx7="http://schemas.microsoft.com/office/drawing/2016/5/13/chartex" xmlns:cx8="http://schemas.microsoft.com/office/drawing/2016/5/14/chartex" xmlns:mc="http://schemas.openxmlformats.org/markup-compatibility/2006" xmlns:aink="http://schemas.microsoft.com/office/drawing/2016/ink" xmlns:am3d="http://schemas.microsoft.com/office/drawing/2017/model3d" xmlns:o="urn:schemas-microsoft-com:office:office" xmlns:oel="http://schemas.microsoft.com/office/2019/extlst" xmlns:r="http://schemas.openxmlformats.org/officeDocument/2006/relationships" xmlns:m="http://schemas.openxmlformats.org/officeDocument/2006/math" xmlns:v="urn:schemas-microsoft-com:vml" xmlns:wp14="http://schemas.microsoft.com/office/word/2010/wordprocessingDrawing" xmlns:wp="http://schemas.openxmlformats.org/drawingml/2006/wordprocessingDrawing" xmlns:w10="urn:schemas-microsoft-com:office:word" xmlns:w="http://schemas.openxmlformats.org/wordprocessingml/2006/main" xmlns:w14="http://schemas.microsoft.com/office/word/2010/wordml" xmlns:w15="http://schemas.microsoft.com/office/word/2012/wordml" xmlns:w16cex="http://schemas.microsoft.com/office/word/2018/wordml/cex" xmlns:w16cid="http://schemas.microsoft.com/office/word/2016/wordml/cid" xmlns:w16="http://schemas.microsoft.com/office/word/2018/wordml" xmlns:w16sdtdh="http://schemas.microsoft.com/office/word/2020/wordml/sdtdatahash" xmlns:w16se="http://schemas.microsoft.com/office/word/2015/wordml/symex" xmlns:wpg="http://schemas.microsoft.com/office/word/2010/wordprocessingGroup" xmlns:wpi="http://schemas.microsoft.com/office/word/2010/wordprocessingInk" xmlns:wne="http://schemas.microsoft.com/office/word/2006/wordml" xmlns:wps="http://schemas.microsoft.com/office/word/2010/wordprocessingShape" mc:Ignorable="w14 w15 w16se w16cid w16 w16cex w16sdtdh wp14">
   <w:docParts>
     <w:docPart>
       <w:docPartPr>
@@ -12768,6 +12879,7 @@
   <w:rsids>
     <w:rsidRoot w:val="00CB744C"/>
     <w:rsid w:val="00125BFB"/>
+    <w:rsid w:val="00366C24"/>
     <w:rsid w:val="005A1195"/>
     <w:rsid w:val="007D212B"/>
     <w:rsid w:val="0099651A"/>
@@ -13541,133 +13653,38 @@
 </file>
 
 <file path=customXml/item2.xml><?xml version="1.0" encoding="utf-8"?>
-<p:properties xmlns:p="http://schemas.microsoft.com/office/2006/metadata/properties" xmlns:xsi="http://www.w3.org/2001/XMLSchema-instance" xmlns:pc="http://schemas.microsoft.com/office/infopath/2007/PartnerControls">
-  <documentManagement>
-    <CUBusinessUnit_Note xmlns="4d88e6c4-fcff-4e56-b8a1-dbf7c2669ce3">
-      <Terms xmlns="http://schemas.microsoft.com/office/infopath/2007/PartnerControls">
-        <TermInfo xmlns="http://schemas.microsoft.com/office/infopath/2007/PartnerControls">
-          <TermName xmlns="http://schemas.microsoft.com/office/infopath/2007/PartnerControls">Corporate</TermName>
-          <TermId xmlns="http://schemas.microsoft.com/office/infopath/2007/PartnerControls">78f116de-89c6-461f-ac9e-46c1249c8e20</TermId>
-        </TermInfo>
-      </Terms>
-    </CUBusinessUnit_Note>
-    <CUFunction_Note xmlns="4d88e6c4-fcff-4e56-b8a1-dbf7c2669ce3">
-      <Terms xmlns="http://schemas.microsoft.com/office/infopath/2007/PartnerControls">
-        <TermInfo xmlns="http://schemas.microsoft.com/office/infopath/2007/PartnerControls">
-          <TermName xmlns="http://schemas.microsoft.com/office/infopath/2007/PartnerControls">Quality</TermName>
-          <TermId xmlns="http://schemas.microsoft.com/office/infopath/2007/PartnerControls">4973002a-2c25-434f-b007-c74141eccf81</TermId>
-        </TermInfo>
-      </Terms>
-    </CUFunction_Note>
-    <CUClassification_Note xmlns="4d88e6c4-fcff-4e56-b8a1-dbf7c2669ce3">
-      <Terms xmlns="http://schemas.microsoft.com/office/infopath/2007/PartnerControls">
-        <TermInfo xmlns="http://schemas.microsoft.com/office/infopath/2007/PartnerControls">
-          <TermName xmlns="http://schemas.microsoft.com/office/infopath/2007/PartnerControls">Internal use only</TermName>
-          <TermId xmlns="http://schemas.microsoft.com/office/infopath/2007/PartnerControls">c22c3a8f-c8ce-43fa-ae03-fa8f3cf5b121</TermId>
-        </TermInfo>
-      </Terms>
-    </CUClassification_Note>
-    <TaxCatchAll xmlns="4d88e6c4-fcff-4e56-b8a1-dbf7c2669ce3">
-      <Value>6</Value>
-      <Value>5</Value>
-      <Value>4</Value>
-      <Value>7</Value>
-    </TaxCatchAll>
-    <CULocation_Note xmlns="4d88e6c4-fcff-4e56-b8a1-dbf7c2669ce3">
-      <Terms xmlns="http://schemas.microsoft.com/office/infopath/2007/PartnerControls">
-        <TermInfo xmlns="http://schemas.microsoft.com/office/infopath/2007/PartnerControls">
-          <TermName xmlns="http://schemas.microsoft.com/office/infopath/2007/PartnerControls">US.COL.IRWIN</TermName>
-          <TermId xmlns="http://schemas.microsoft.com/office/infopath/2007/PartnerControls">45993e26-d5ee-47b9-80b0-ab5f9d5d6188</TermId>
-        </TermInfo>
-      </Terms>
-    </CULocation_Note>
-    <_dlc_ExpireDate xmlns="http://schemas.microsoft.com/sharepoint/v3">2024-08-27T15:11:54+00:00</_dlc_ExpireDate>
-    <TaxKeywordTaxHTField xmlns="4d88e6c4-fcff-4e56-b8a1-dbf7c2669ce3">
-      <Terms xmlns="http://schemas.microsoft.com/office/infopath/2007/PartnerControls"/>
-    </TaxKeywordTaxHTField>
-    <CUContentCategories_Note xmlns="4d88e6c4-fcff-4e56-b8a1-dbf7c2669ce3">
-      <Terms xmlns="http://schemas.microsoft.com/office/infopath/2007/PartnerControls"/>
-    </CUContentCategories_Note>
-    <CUOriginURL xmlns="4d88e6c4-fcff-4e56-b8a1-dbf7c2669ce3" xsi:nil="true"/>
-    <CUDocumentType_Note xmlns="4d88e6c4-fcff-4e56-b8a1-dbf7c2669ce3">
-      <Terms xmlns="http://schemas.microsoft.com/office/infopath/2007/PartnerControls"/>
-    </CUDocumentType_Note>
-    <_dlc_ExpireDateSaved xmlns="http://schemas.microsoft.com/sharepoint/v3" xsi:nil="true"/>
-  </documentManagement>
-</p:properties>
+<?mso-contentType ?>
+<p:Policy xmlns:p="office.server.policy" id="" local="true">
+  <p:Name>Supply Chain Document</p:Name>
+  <p:Description/>
+  <p:Statement/>
+  <p:PolicyItems>
+    <p:PolicyItem featureId="Microsoft.Office.RecordsManagement.PolicyFeatures.Expiration" staticId="0x010100D6DB4AC788A74237AC66E75E8A04265F06|2042549415" UniqueId="33f63cc1-39fc-479e-96f0-d39c74d75bd1">
+      <p:Name>Retention</p:Name>
+      <p:Description>Automatic scheduling of content for processing, and performing a retention action on content that has reached its due date.</p:Description>
+      <p:CustomData>
+        <Schedules nextStageId="2">
+          <Schedule type="Default">
+            <stages>
+              <data stageId="1">
+                <formula id="Microsoft.Office.RecordsManagement.PolicyFeatures.Expiration.Formula.BuiltIn">
+                  <number>3</number>
+                  <property>Modified</property>
+                  <propertyId>28cf69c5-fa48-462a-b5cd-27b6f9d2bd5f</propertyId>
+                  <period>years</period>
+                </formula>
+                <action type="action" id="Microsoft.Office.RecordsManagement.PolicyFeatures.Expiration.Action.MoveToRecycleBin"/>
+              </data>
+            </stages>
+          </Schedule>
+        </Schedules>
+      </p:CustomData>
+    </p:PolicyItem>
+  </p:PolicyItems>
+</p:Policy>
 </file>
 
 <file path=customXml/item3.xml><?xml version="1.0" encoding="utf-8"?>
-<?mso-contentType ?>
-<spe:Receivers xmlns:spe="http://schemas.microsoft.com/sharepoint/events">
-  <Receiver>
-    <Name>Microsoft.Office.RecordsManagement.PolicyFeatures.ExpirationEventReceiver</Name>
-    <Synchronization>Synchronous</Synchronization>
-    <Type>10001</Type>
-    <SequenceNumber>101</SequenceNumber>
-    <Url/>
-    <Assembly>Microsoft.Office.Policy, Version=16.0.0.0, Culture=neutral, PublicKeyToken=71e9bce111e9429c</Assembly>
-    <Class>Microsoft.Office.RecordsManagement.Internal.UpdateExpireDate</Class>
-    <Data/>
-    <Filter/>
-  </Receiver>
-  <Receiver>
-    <Name>Microsoft.Office.RecordsManagement.PolicyFeatures.ExpirationEventReceiver</Name>
-    <Synchronization>Synchronous</Synchronization>
-    <Type>10002</Type>
-    <SequenceNumber>102</SequenceNumber>
-    <Url/>
-    <Assembly>Microsoft.Office.Policy, Version=16.0.0.0, Culture=neutral, PublicKeyToken=71e9bce111e9429c</Assembly>
-    <Class>Microsoft.Office.RecordsManagement.Internal.UpdateExpireDate</Class>
-    <Data/>
-    <Filter/>
-  </Receiver>
-  <Receiver>
-    <Name>Microsoft.Office.RecordsManagement.PolicyFeatures.ExpirationEventReceiver</Name>
-    <Synchronization>Synchronous</Synchronization>
-    <Type>10004</Type>
-    <SequenceNumber>103</SequenceNumber>
-    <Url/>
-    <Assembly>Microsoft.Office.Policy, Version=16.0.0.0, Culture=neutral, PublicKeyToken=71e9bce111e9429c</Assembly>
-    <Class>Microsoft.Office.RecordsManagement.Internal.UpdateExpireDate</Class>
-    <Data/>
-    <Filter/>
-  </Receiver>
-  <Receiver>
-    <Name>Microsoft.Office.RecordsManagement.PolicyFeatures.ExpirationEventReceiver</Name>
-    <Synchronization>Synchronous</Synchronization>
-    <Type>10006</Type>
-    <SequenceNumber>104</SequenceNumber>
-    <Url/>
-    <Assembly>Microsoft.Office.Policy, Version=16.0.0.0, Culture=neutral, PublicKeyToken=71e9bce111e9429c</Assembly>
-    <Class>Microsoft.Office.RecordsManagement.Internal.UpdateExpireDate</Class>
-    <Data/>
-    <Filter/>
-  </Receiver>
-  <Receiver>
-    <Name>Microsoft.Office.RecordsManagement.PolicyFeatures.ExpirationEventReceiver</Name>
-    <Synchronization>Synchronous</Synchronization>
-    <Type>10009</Type>
-    <SequenceNumber>105</SequenceNumber>
-    <Url/>
-    <Assembly>Microsoft.Office.Policy, Version=16.0.0.0, Culture=neutral, PublicKeyToken=71e9bce111e9429c</Assembly>
-    <Class>Microsoft.Office.RecordsManagement.Internal.UpdateExpireDate</Class>
-    <Data/>
-    <Filter/>
-  </Receiver>
-</spe:Receivers>
-</file>
-
-<file path=customXml/item4.xml><?xml version="1.0" encoding="utf-8"?>
-<?mso-contentType ?>
-<FormTemplates xmlns="http://schemas.microsoft.com/sharepoint/v3/contenttype/forms">
-  <Display>DocumentLibraryForm</Display>
-  <Edit>DocumentLibraryForm</Edit>
-  <New>DocumentLibraryForm</New>
-</FormTemplates>
-</file>
-
-<file path=customXml/item5.xml><?xml version="1.0" encoding="utf-8"?>
 <ct:contentTypeSchema xmlns:ct="http://schemas.microsoft.com/office/2006/metadata/contentType" xmlns:ma="http://schemas.microsoft.com/office/2006/metadata/properties/metaAttributes" ct:_="" ma:_="" ma:contentTypeName="Supply Chain Document" ma:contentTypeID="0x010100D6DB4AC788A74237AC66E75E8A04265F06009E2FAB850FE18947B26B719A479D8A12" ma:contentTypeVersion="13" ma:contentTypeDescription="Supply Chain content type which includes all supply chain planning meta-data columns" ma:contentTypeScope="" ma:versionID="92bc5d64eaa426947a6e87e3d19681dc">
   <xsd:schema xmlns:xsd="http://www.w3.org/2001/XMLSchema" xmlns:xs="http://www.w3.org/2001/XMLSchema" xmlns:p="http://schemas.microsoft.com/office/2006/metadata/properties" xmlns:ns1="http://schemas.microsoft.com/sharepoint/v3" xmlns:ns2="4d88e6c4-fcff-4e56-b8a1-dbf7c2669ce3" targetNamespace="http://schemas.microsoft.com/office/2006/metadata/properties" ma:root="true" ma:fieldsID="bb8aaed7ab7c20397020a9e1e224fa57" ns1:_="" ns2:_="">
     <xsd:import namespace="http://schemas.microsoft.com/sharepoint/v3"/>
@@ -13898,36 +13915,131 @@
 </ct:contentTypeSchema>
 </file>
 
+<file path=customXml/item4.xml><?xml version="1.0" encoding="utf-8"?>
+<?mso-contentType ?>
+<FormTemplates xmlns="http://schemas.microsoft.com/sharepoint/v3/contenttype/forms">
+  <Display>DocumentLibraryForm</Display>
+  <Edit>DocumentLibraryForm</Edit>
+  <New>DocumentLibraryForm</New>
+</FormTemplates>
+</file>
+
+<file path=customXml/item5.xml><?xml version="1.0" encoding="utf-8"?>
+<?mso-contentType ?>
+<spe:Receivers xmlns:spe="http://schemas.microsoft.com/sharepoint/events">
+  <Receiver>
+    <Name>Microsoft.Office.RecordsManagement.PolicyFeatures.ExpirationEventReceiver</Name>
+    <Synchronization>Synchronous</Synchronization>
+    <Type>10001</Type>
+    <SequenceNumber>101</SequenceNumber>
+    <Url/>
+    <Assembly>Microsoft.Office.Policy, Version=16.0.0.0, Culture=neutral, PublicKeyToken=71e9bce111e9429c</Assembly>
+    <Class>Microsoft.Office.RecordsManagement.Internal.UpdateExpireDate</Class>
+    <Data/>
+    <Filter/>
+  </Receiver>
+  <Receiver>
+    <Name>Microsoft.Office.RecordsManagement.PolicyFeatures.ExpirationEventReceiver</Name>
+    <Synchronization>Synchronous</Synchronization>
+    <Type>10002</Type>
+    <SequenceNumber>102</SequenceNumber>
+    <Url/>
+    <Assembly>Microsoft.Office.Policy, Version=16.0.0.0, Culture=neutral, PublicKeyToken=71e9bce111e9429c</Assembly>
+    <Class>Microsoft.Office.RecordsManagement.Internal.UpdateExpireDate</Class>
+    <Data/>
+    <Filter/>
+  </Receiver>
+  <Receiver>
+    <Name>Microsoft.Office.RecordsManagement.PolicyFeatures.ExpirationEventReceiver</Name>
+    <Synchronization>Synchronous</Synchronization>
+    <Type>10004</Type>
+    <SequenceNumber>103</SequenceNumber>
+    <Url/>
+    <Assembly>Microsoft.Office.Policy, Version=16.0.0.0, Culture=neutral, PublicKeyToken=71e9bce111e9429c</Assembly>
+    <Class>Microsoft.Office.RecordsManagement.Internal.UpdateExpireDate</Class>
+    <Data/>
+    <Filter/>
+  </Receiver>
+  <Receiver>
+    <Name>Microsoft.Office.RecordsManagement.PolicyFeatures.ExpirationEventReceiver</Name>
+    <Synchronization>Synchronous</Synchronization>
+    <Type>10006</Type>
+    <SequenceNumber>104</SequenceNumber>
+    <Url/>
+    <Assembly>Microsoft.Office.Policy, Version=16.0.0.0, Culture=neutral, PublicKeyToken=71e9bce111e9429c</Assembly>
+    <Class>Microsoft.Office.RecordsManagement.Internal.UpdateExpireDate</Class>
+    <Data/>
+    <Filter/>
+  </Receiver>
+  <Receiver>
+    <Name>Microsoft.Office.RecordsManagement.PolicyFeatures.ExpirationEventReceiver</Name>
+    <Synchronization>Synchronous</Synchronization>
+    <Type>10009</Type>
+    <SequenceNumber>105</SequenceNumber>
+    <Url/>
+    <Assembly>Microsoft.Office.Policy, Version=16.0.0.0, Culture=neutral, PublicKeyToken=71e9bce111e9429c</Assembly>
+    <Class>Microsoft.Office.RecordsManagement.Internal.UpdateExpireDate</Class>
+    <Data/>
+    <Filter/>
+  </Receiver>
+</spe:Receivers>
+</file>
+
 <file path=customXml/item6.xml><?xml version="1.0" encoding="utf-8"?>
-<?mso-contentType ?>
-<p:Policy xmlns:p="office.server.policy" id="" local="true">
-  <p:Name>Supply Chain Document</p:Name>
-  <p:Description/>
-  <p:Statement/>
-  <p:PolicyItems>
-    <p:PolicyItem featureId="Microsoft.Office.RecordsManagement.PolicyFeatures.Expiration" staticId="0x010100D6DB4AC788A74237AC66E75E8A04265F06|2042549415" UniqueId="33f63cc1-39fc-479e-96f0-d39c74d75bd1">
-      <p:Name>Retention</p:Name>
-      <p:Description>Automatic scheduling of content for processing, and performing a retention action on content that has reached its due date.</p:Description>
-      <p:CustomData>
-        <Schedules nextStageId="2">
-          <Schedule type="Default">
-            <stages>
-              <data stageId="1">
-                <formula id="Microsoft.Office.RecordsManagement.PolicyFeatures.Expiration.Formula.BuiltIn">
-                  <number>3</number>
-                  <property>Modified</property>
-                  <propertyId>28cf69c5-fa48-462a-b5cd-27b6f9d2bd5f</propertyId>
-                  <period>years</period>
-                </formula>
-                <action type="action" id="Microsoft.Office.RecordsManagement.PolicyFeatures.Expiration.Action.MoveToRecycleBin"/>
-              </data>
-            </stages>
-          </Schedule>
-        </Schedules>
-      </p:CustomData>
-    </p:PolicyItem>
-  </p:PolicyItems>
-</p:Policy>
+<p:properties xmlns:p="http://schemas.microsoft.com/office/2006/metadata/properties" xmlns:xsi="http://www.w3.org/2001/XMLSchema-instance" xmlns:pc="http://schemas.microsoft.com/office/infopath/2007/PartnerControls">
+  <documentManagement>
+    <CUBusinessUnit_Note xmlns="4d88e6c4-fcff-4e56-b8a1-dbf7c2669ce3">
+      <Terms xmlns="http://schemas.microsoft.com/office/infopath/2007/PartnerControls">
+        <TermInfo xmlns="http://schemas.microsoft.com/office/infopath/2007/PartnerControls">
+          <TermName xmlns="http://schemas.microsoft.com/office/infopath/2007/PartnerControls">Corporate</TermName>
+          <TermId xmlns="http://schemas.microsoft.com/office/infopath/2007/PartnerControls">78f116de-89c6-461f-ac9e-46c1249c8e20</TermId>
+        </TermInfo>
+      </Terms>
+    </CUBusinessUnit_Note>
+    <CUFunction_Note xmlns="4d88e6c4-fcff-4e56-b8a1-dbf7c2669ce3">
+      <Terms xmlns="http://schemas.microsoft.com/office/infopath/2007/PartnerControls">
+        <TermInfo xmlns="http://schemas.microsoft.com/office/infopath/2007/PartnerControls">
+          <TermName xmlns="http://schemas.microsoft.com/office/infopath/2007/PartnerControls">Quality</TermName>
+          <TermId xmlns="http://schemas.microsoft.com/office/infopath/2007/PartnerControls">4973002a-2c25-434f-b007-c74141eccf81</TermId>
+        </TermInfo>
+      </Terms>
+    </CUFunction_Note>
+    <CUClassification_Note xmlns="4d88e6c4-fcff-4e56-b8a1-dbf7c2669ce3">
+      <Terms xmlns="http://schemas.microsoft.com/office/infopath/2007/PartnerControls">
+        <TermInfo xmlns="http://schemas.microsoft.com/office/infopath/2007/PartnerControls">
+          <TermName xmlns="http://schemas.microsoft.com/office/infopath/2007/PartnerControls">Internal use only</TermName>
+          <TermId xmlns="http://schemas.microsoft.com/office/infopath/2007/PartnerControls">c22c3a8f-c8ce-43fa-ae03-fa8f3cf5b121</TermId>
+        </TermInfo>
+      </Terms>
+    </CUClassification_Note>
+    <TaxCatchAll xmlns="4d88e6c4-fcff-4e56-b8a1-dbf7c2669ce3">
+      <Value>6</Value>
+      <Value>5</Value>
+      <Value>4</Value>
+      <Value>7</Value>
+    </TaxCatchAll>
+    <CULocation_Note xmlns="4d88e6c4-fcff-4e56-b8a1-dbf7c2669ce3">
+      <Terms xmlns="http://schemas.microsoft.com/office/infopath/2007/PartnerControls">
+        <TermInfo xmlns="http://schemas.microsoft.com/office/infopath/2007/PartnerControls">
+          <TermName xmlns="http://schemas.microsoft.com/office/infopath/2007/PartnerControls">US.COL.IRWIN</TermName>
+          <TermId xmlns="http://schemas.microsoft.com/office/infopath/2007/PartnerControls">45993e26-d5ee-47b9-80b0-ab5f9d5d6188</TermId>
+        </TermInfo>
+      </Terms>
+    </CULocation_Note>
+    <_dlc_ExpireDate xmlns="http://schemas.microsoft.com/sharepoint/v3">2024-08-27T15:11:54+00:00</_dlc_ExpireDate>
+    <TaxKeywordTaxHTField xmlns="4d88e6c4-fcff-4e56-b8a1-dbf7c2669ce3">
+      <Terms xmlns="http://schemas.microsoft.com/office/infopath/2007/PartnerControls"/>
+    </TaxKeywordTaxHTField>
+    <CUContentCategories_Note xmlns="4d88e6c4-fcff-4e56-b8a1-dbf7c2669ce3">
+      <Terms xmlns="http://schemas.microsoft.com/office/infopath/2007/PartnerControls"/>
+    </CUContentCategories_Note>
+    <CUOriginURL xmlns="4d88e6c4-fcff-4e56-b8a1-dbf7c2669ce3" xsi:nil="true"/>
+    <CUDocumentType_Note xmlns="4d88e6c4-fcff-4e56-b8a1-dbf7c2669ce3">
+      <Terms xmlns="http://schemas.microsoft.com/office/infopath/2007/PartnerControls"/>
+    </CUDocumentType_Note>
+    <_dlc_ExpireDateSaved xmlns="http://schemas.microsoft.com/sharepoint/v3" xsi:nil="true"/>
+  </documentManagement>
+</p:properties>
 </file>
 
 <file path=customXml/itemProps1.xml><?xml version="1.0" encoding="utf-8"?>
@@ -13939,33 +14051,14 @@
 </file>
 
 <file path=customXml/itemProps2.xml><?xml version="1.0" encoding="utf-8"?>
-<ds:datastoreItem xmlns:ds="http://schemas.openxmlformats.org/officeDocument/2006/customXml" ds:itemID="{5CB48B78-EB4F-415C-80EB-0775CD2172E5}">
+<ds:datastoreItem xmlns:ds="http://schemas.openxmlformats.org/officeDocument/2006/customXml" ds:itemID="{300B8ED3-3556-4CA2-9794-D6CC0E2DDC0B}">
   <ds:schemaRefs>
-    <ds:schemaRef ds:uri="http://schemas.microsoft.com/office/2006/metadata/properties"/>
-    <ds:schemaRef ds:uri="http://schemas.microsoft.com/office/infopath/2007/PartnerControls"/>
-    <ds:schemaRef ds:uri="4d88e6c4-fcff-4e56-b8a1-dbf7c2669ce3"/>
-    <ds:schemaRef ds:uri="http://schemas.microsoft.com/sharepoint/v3"/>
+    <ds:schemaRef ds:uri="office.server.policy"/>
   </ds:schemaRefs>
 </ds:datastoreItem>
 </file>
 
 <file path=customXml/itemProps3.xml><?xml version="1.0" encoding="utf-8"?>
-<ds:datastoreItem xmlns:ds="http://schemas.openxmlformats.org/officeDocument/2006/customXml" ds:itemID="{3E46D03D-4884-444D-84DF-CDFEC052D16E}">
-  <ds:schemaRefs>
-    <ds:schemaRef ds:uri="http://schemas.microsoft.com/sharepoint/events"/>
-  </ds:schemaRefs>
-</ds:datastoreItem>
-</file>
-
-<file path=customXml/itemProps4.xml><?xml version="1.0" encoding="utf-8"?>
-<ds:datastoreItem xmlns:ds="http://schemas.openxmlformats.org/officeDocument/2006/customXml" ds:itemID="{3AF42464-DBE2-4AF5-B90B-70604DC5909D}">
-  <ds:schemaRefs>
-    <ds:schemaRef ds:uri="http://schemas.microsoft.com/sharepoint/v3/contenttype/forms"/>
-  </ds:schemaRefs>
-</ds:datastoreItem>
-</file>
-
-<file path=customXml/itemProps5.xml><?xml version="1.0" encoding="utf-8"?>
 <ds:datastoreItem xmlns:ds="http://schemas.openxmlformats.org/officeDocument/2006/customXml" ds:itemID="{F1004996-92A1-4DC0-A22B-AA5302495D47}">
   <ds:schemaRefs>
     <ds:schemaRef ds:uri="http://schemas.microsoft.com/office/2006/metadata/contentType"/>
@@ -13984,10 +14077,29 @@
 </ds:datastoreItem>
 </file>
 
+<file path=customXml/itemProps4.xml><?xml version="1.0" encoding="utf-8"?>
+<ds:datastoreItem xmlns:ds="http://schemas.openxmlformats.org/officeDocument/2006/customXml" ds:itemID="{3AF42464-DBE2-4AF5-B90B-70604DC5909D}">
+  <ds:schemaRefs>
+    <ds:schemaRef ds:uri="http://schemas.microsoft.com/sharepoint/v3/contenttype/forms"/>
+  </ds:schemaRefs>
+</ds:datastoreItem>
+</file>
+
+<file path=customXml/itemProps5.xml><?xml version="1.0" encoding="utf-8"?>
+<ds:datastoreItem xmlns:ds="http://schemas.openxmlformats.org/officeDocument/2006/customXml" ds:itemID="{3E46D03D-4884-444D-84DF-CDFEC052D16E}">
+  <ds:schemaRefs>
+    <ds:schemaRef ds:uri="http://schemas.microsoft.com/sharepoint/events"/>
+  </ds:schemaRefs>
+</ds:datastoreItem>
+</file>
+
 <file path=customXml/itemProps6.xml><?xml version="1.0" encoding="utf-8"?>
-<ds:datastoreItem xmlns:ds="http://schemas.openxmlformats.org/officeDocument/2006/customXml" ds:itemID="{300B8ED3-3556-4CA2-9794-D6CC0E2DDC0B}">
+<ds:datastoreItem xmlns:ds="http://schemas.openxmlformats.org/officeDocument/2006/customXml" ds:itemID="{5CB48B78-EB4F-415C-80EB-0775CD2172E5}">
   <ds:schemaRefs>
-    <ds:schemaRef ds:uri="office.server.policy"/>
+    <ds:schemaRef ds:uri="http://schemas.microsoft.com/office/2006/metadata/properties"/>
+    <ds:schemaRef ds:uri="http://schemas.microsoft.com/office/infopath/2007/PartnerControls"/>
+    <ds:schemaRef ds:uri="4d88e6c4-fcff-4e56-b8a1-dbf7c2669ce3"/>
+    <ds:schemaRef ds:uri="http://schemas.microsoft.com/sharepoint/v3"/>
   </ds:schemaRefs>
 </ds:datastoreItem>
 </file>
</xml_diff>